<commit_message>
Working on function 2.
</commit_message>
<xml_diff>
--- a/function_test.docx
+++ b/function_test.docx
@@ -5991,6 +5991,53 @@
         </w:tc>
       </w:tr>
     </w:tbl>
+    <w:p>
+      <w:pPr>
+        <w:pStyle w:val="BodyText"/>
+      </w:pPr>
+      <w:r>
+        <w:drawing>
+          <wp:inline>
+            <wp:extent cx="5943600" cy="2971800"/>
+            <wp:effectExtent b="0" l="0" r="0" t="0"/>
+            <wp:docPr descr="" title="" id="1" name="Picture"/>
+            <a:graphic>
+              <a:graphicData uri="http://schemas.openxmlformats.org/drawingml/2006/picture">
+                <pic:pic>
+                  <pic:nvPicPr>
+                    <pic:cNvPr descr="function_test_files/figure-docx/unnamed-chunk-5-1.png" id="0" name="Picture"/>
+                    <pic:cNvPicPr>
+                      <a:picLocks noChangeArrowheads="1" noChangeAspect="1"/>
+                    </pic:cNvPicPr>
+                  </pic:nvPicPr>
+                  <pic:blipFill>
+                    <a:blip r:embed="rId23"/>
+                    <a:stretch>
+                      <a:fillRect/>
+                    </a:stretch>
+                  </pic:blipFill>
+                  <pic:spPr bwMode="auto">
+                    <a:xfrm>
+                      <a:off x="0" y="0"/>
+                      <a:ext cx="5943600" cy="2971800"/>
+                    </a:xfrm>
+                    <a:prstGeom prst="rect">
+                      <a:avLst/>
+                    </a:prstGeom>
+                    <a:noFill/>
+                    <a:ln w="9525">
+                      <a:noFill/>
+                      <a:headEnd/>
+                      <a:tailEnd/>
+                    </a:ln>
+                  </pic:spPr>
+                </pic:pic>
+              </a:graphicData>
+            </a:graphic>
+          </wp:inline>
+        </w:drawing>
+      </w:r>
+    </w:p>
     <w:sectPr>
       <w:pgSz w:w="12240" w:h="15840"/>
       <w:pgMar w:top="1440" w:right="1440" w:bottom="1440" w:left="1440" w:header="720" w:footer="720" w:gutter="0"/>

</xml_diff>